<commit_message>
Inserção de sprint review 26_09
</commit_message>
<xml_diff>
--- a/Registros das Dailys/Template da Ata Daily - DataCoffee - Copia.docx
+++ b/Registros das Dailys/Template da Ata Daily - DataCoffee - Copia.docx
@@ -9,6 +9,9 @@
       <w:bookmarkStart w:id="0" w:name="_Hlk177673977"/>
       <w:bookmarkEnd w:id="0"/>
       <w:r>
+        <w:rPr>
+          <w:noProof/>
+        </w:rPr>
         <w:drawing>
           <wp:anchor distT="0" distB="0" distL="114300" distR="114300" simplePos="0" relativeHeight="251658240" behindDoc="0" locked="0" layoutInCell="1" allowOverlap="1" wp14:anchorId="40A2FD19" wp14:editId="7BA24D7A">
             <wp:simplePos x="0" y="0"/>
@@ -60,6 +63,9 @@
         </w:drawing>
       </w:r>
       <w:r>
+        <w:rPr>
+          <w:noProof/>
+        </w:rPr>
         <w:drawing>
           <wp:inline distT="0" distB="0" distL="0" distR="0" wp14:anchorId="0D184B38" wp14:editId="25B65004">
             <wp:extent cx="1382051" cy="886664"/>
@@ -122,17 +128,8 @@
           <w:sz w:val="24"/>
           <w:szCs w:val="24"/>
         </w:rPr>
-        <w:t>DATA COFFEE – ATA DAILY</w:t>
+        <w:t xml:space="preserve">DATA COFFEE – </w:t>
       </w:r>
-    </w:p>
-    <w:p>
-      <w:pPr>
-        <w:rPr>
-          <w:rFonts w:ascii="Arial" w:hAnsi="Arial" w:cs="Arial"/>
-          <w:sz w:val="24"/>
-          <w:szCs w:val="24"/>
-        </w:rPr>
-      </w:pPr>
       <w:r>
         <w:rPr>
           <w:rFonts w:ascii="Arial" w:hAnsi="Arial" w:cs="Arial"/>
@@ -141,29 +138,27 @@
           <w:sz w:val="24"/>
           <w:szCs w:val="24"/>
         </w:rPr>
-        <w:t>Data</w:t>
+        <w:t>SPRINT REVIEW</w:t>
       </w:r>
-      <w:r>
+    </w:p>
+    <w:p>
+      <w:pPr>
+        <w:jc w:val="center"/>
         <w:rPr>
           <w:rFonts w:ascii="Arial" w:hAnsi="Arial" w:cs="Arial"/>
+          <w:b/>
+          <w:bCs/>
           <w:sz w:val="24"/>
           <w:szCs w:val="24"/>
         </w:rPr>
-        <w:t xml:space="preserve">: </w:t>
-      </w:r>
-      <w:r>
+      </w:pPr>
+    </w:p>
+    <w:p>
+      <w:pPr>
         <w:rPr>
           <w:rFonts w:ascii="Arial" w:hAnsi="Arial" w:cs="Arial"/>
-          <w:sz w:val="24"/>
-          <w:szCs w:val="24"/>
-        </w:rPr>
-        <w:t>26/09/2024</w:t>
-      </w:r>
-    </w:p>
-    <w:p>
-      <w:pPr>
-        <w:rPr>
-          <w:rFonts w:ascii="Arial" w:hAnsi="Arial" w:cs="Arial"/>
+          <w:b/>
+          <w:bCs/>
           <w:sz w:val="24"/>
           <w:szCs w:val="24"/>
         </w:rPr>
@@ -176,29 +171,16 @@
           <w:sz w:val="24"/>
           <w:szCs w:val="24"/>
         </w:rPr>
-        <w:t>Hora</w:t>
-      </w:r>
-      <w:r>
-        <w:rPr>
-          <w:rFonts w:ascii="Arial" w:hAnsi="Arial" w:cs="Arial"/>
-          <w:sz w:val="24"/>
-          <w:szCs w:val="24"/>
-        </w:rPr>
-        <w:t xml:space="preserve">: </w:t>
-      </w:r>
-      <w:r>
-        <w:rPr>
-          <w:rFonts w:ascii="Arial" w:hAnsi="Arial" w:cs="Arial"/>
-          <w:sz w:val="24"/>
-          <w:szCs w:val="24"/>
-        </w:rPr>
-        <w:t>09:40</w:t>
+        <w:t>OBJETIVOS DA SEMANA:</w:t>
       </w:r>
     </w:p>
     <w:p>
       <w:pPr>
+        <w:spacing w:line="360" w:lineRule="auto"/>
         <w:rPr>
           <w:rFonts w:ascii="Arial" w:hAnsi="Arial" w:cs="Arial"/>
+          <w:b/>
+          <w:bCs/>
           <w:sz w:val="24"/>
           <w:szCs w:val="24"/>
         </w:rPr>
@@ -211,37 +193,12 @@
           <w:sz w:val="24"/>
           <w:szCs w:val="24"/>
         </w:rPr>
-        <w:t>Local</w:t>
-      </w:r>
-      <w:r>
-        <w:rPr>
-          <w:rFonts w:ascii="Arial" w:hAnsi="Arial" w:cs="Arial"/>
-          <w:sz w:val="24"/>
-          <w:szCs w:val="24"/>
-        </w:rPr>
-        <w:t xml:space="preserve">: </w:t>
-      </w:r>
-      <w:r>
-        <w:rPr>
-          <w:rFonts w:ascii="Arial" w:hAnsi="Arial" w:cs="Arial"/>
-          <w:sz w:val="24"/>
-          <w:szCs w:val="24"/>
-        </w:rPr>
-        <w:t>SPTECH</w:t>
+        <w:t>OBJETIVOS CONCLUIDOS:</w:t>
       </w:r>
     </w:p>
     <w:p>
       <w:pPr>
-        <w:rPr>
-          <w:rFonts w:ascii="Arial" w:hAnsi="Arial" w:cs="Arial"/>
-          <w:sz w:val="24"/>
-          <w:szCs w:val="24"/>
-        </w:rPr>
-      </w:pPr>
-    </w:p>
-    <w:p>
-      <w:pPr>
-        <w:jc w:val="center"/>
+        <w:spacing w:line="360" w:lineRule="auto"/>
         <w:rPr>
           <w:rFonts w:ascii="Arial" w:hAnsi="Arial" w:cs="Arial"/>
           <w:b/>
@@ -258,162 +215,8 @@
           <w:sz w:val="24"/>
           <w:szCs w:val="24"/>
         </w:rPr>
-        <w:t>Participantes:</w:t>
+        <w:t xml:space="preserve">OBJETIVOS </w:t>
       </w:r>
-    </w:p>
-    <w:p>
-      <w:pPr>
-        <w:rPr>
-          <w:rFonts w:ascii="Arial" w:hAnsi="Arial" w:cs="Arial"/>
-          <w:sz w:val="24"/>
-          <w:szCs w:val="24"/>
-        </w:rPr>
-      </w:pPr>
-      <w:r>
-        <w:rPr>
-          <w:rFonts w:ascii="Arial" w:hAnsi="Arial" w:cs="Arial"/>
-          <w:sz w:val="24"/>
-          <w:szCs w:val="24"/>
-        </w:rPr>
-        <w:t>-</w:t>
-      </w:r>
-      <w:r>
-        <w:rPr>
-          <w:rFonts w:ascii="Arial" w:hAnsi="Arial" w:cs="Arial"/>
-          <w:sz w:val="24"/>
-          <w:szCs w:val="24"/>
-        </w:rPr>
-        <w:t xml:space="preserve"> Ali</w:t>
-      </w:r>
-    </w:p>
-    <w:p>
-      <w:pPr>
-        <w:rPr>
-          <w:rFonts w:ascii="Arial" w:hAnsi="Arial" w:cs="Arial"/>
-          <w:sz w:val="24"/>
-          <w:szCs w:val="24"/>
-        </w:rPr>
-      </w:pPr>
-      <w:r>
-        <w:rPr>
-          <w:rFonts w:ascii="Arial" w:hAnsi="Arial" w:cs="Arial"/>
-          <w:sz w:val="24"/>
-          <w:szCs w:val="24"/>
-        </w:rPr>
-        <w:t>-</w:t>
-      </w:r>
-      <w:r>
-        <w:rPr>
-          <w:rFonts w:ascii="Arial" w:hAnsi="Arial" w:cs="Arial"/>
-          <w:sz w:val="24"/>
-          <w:szCs w:val="24"/>
-        </w:rPr>
-        <w:t xml:space="preserve"> Harison</w:t>
-      </w:r>
-    </w:p>
-    <w:p>
-      <w:pPr>
-        <w:rPr>
-          <w:rFonts w:ascii="Arial" w:hAnsi="Arial" w:cs="Arial"/>
-          <w:sz w:val="24"/>
-          <w:szCs w:val="24"/>
-        </w:rPr>
-      </w:pPr>
-      <w:r>
-        <w:rPr>
-          <w:rFonts w:ascii="Arial" w:hAnsi="Arial" w:cs="Arial"/>
-          <w:sz w:val="24"/>
-          <w:szCs w:val="24"/>
-        </w:rPr>
-        <w:t>-</w:t>
-      </w:r>
-      <w:r>
-        <w:rPr>
-          <w:rFonts w:ascii="Arial" w:hAnsi="Arial" w:cs="Arial"/>
-          <w:sz w:val="24"/>
-          <w:szCs w:val="24"/>
-        </w:rPr>
-        <w:t>João</w:t>
-      </w:r>
-    </w:p>
-    <w:p>
-      <w:pPr>
-        <w:rPr>
-          <w:rFonts w:ascii="Arial" w:hAnsi="Arial" w:cs="Arial"/>
-          <w:sz w:val="24"/>
-          <w:szCs w:val="24"/>
-        </w:rPr>
-      </w:pPr>
-      <w:r>
-        <w:rPr>
-          <w:rFonts w:ascii="Arial" w:hAnsi="Arial" w:cs="Arial"/>
-          <w:sz w:val="24"/>
-          <w:szCs w:val="24"/>
-        </w:rPr>
-        <w:t>-</w:t>
-      </w:r>
-      <w:r>
-        <w:rPr>
-          <w:rFonts w:ascii="Arial" w:hAnsi="Arial" w:cs="Arial"/>
-          <w:sz w:val="24"/>
-          <w:szCs w:val="24"/>
-        </w:rPr>
-        <w:t xml:space="preserve"> Rodrigo</w:t>
-      </w:r>
-    </w:p>
-    <w:p>
-      <w:pPr>
-        <w:rPr>
-          <w:rFonts w:ascii="Arial" w:hAnsi="Arial" w:cs="Arial"/>
-          <w:sz w:val="24"/>
-          <w:szCs w:val="24"/>
-        </w:rPr>
-      </w:pPr>
-      <w:r>
-        <w:rPr>
-          <w:rFonts w:ascii="Arial" w:hAnsi="Arial" w:cs="Arial"/>
-          <w:sz w:val="24"/>
-          <w:szCs w:val="24"/>
-        </w:rPr>
-        <w:t>-</w:t>
-      </w:r>
-      <w:r>
-        <w:rPr>
-          <w:rFonts w:ascii="Arial" w:hAnsi="Arial" w:cs="Arial"/>
-          <w:sz w:val="24"/>
-          <w:szCs w:val="24"/>
-        </w:rPr>
-        <w:t xml:space="preserve"> </w:t>
-      </w:r>
-      <w:r>
-        <w:rPr>
-          <w:rFonts w:ascii="Arial" w:hAnsi="Arial" w:cs="Arial"/>
-          <w:sz w:val="24"/>
-          <w:szCs w:val="24"/>
-        </w:rPr>
-        <w:t>Felipe</w:t>
-      </w:r>
-    </w:p>
-    <w:p>
-      <w:pPr>
-        <w:rPr>
-          <w:rFonts w:ascii="Arial" w:hAnsi="Arial" w:cs="Arial"/>
-          <w:sz w:val="24"/>
-          <w:szCs w:val="24"/>
-        </w:rPr>
-      </w:pPr>
-    </w:p>
-    <w:p>
-      <w:pPr>
-        <w:jc w:val="center"/>
-        <w:rPr>
-          <w:rFonts w:ascii="Arial" w:hAnsi="Arial" w:cs="Arial"/>
-          <w:b/>
-          <w:bCs/>
-          <w:sz w:val="24"/>
-          <w:szCs w:val="24"/>
-        </w:rPr>
-      </w:pPr>
       <w:r>
         <w:rPr>
           <w:rFonts w:ascii="Arial" w:hAnsi="Arial" w:cs="Arial"/>
@@ -422,7 +225,7 @@
           <w:sz w:val="24"/>
           <w:szCs w:val="24"/>
         </w:rPr>
-        <w:t>Ausentes</w:t>
+        <w:t>NÃO CONCLUIDOS</w:t>
       </w:r>
       <w:r>
         <w:rPr>
@@ -437,377 +240,11 @@
     </w:p>
     <w:p>
       <w:pPr>
-        <w:pStyle w:val="Ttulo1"/>
-        <w:jc w:val="center"/>
+        <w:spacing w:line="360" w:lineRule="auto"/>
         <w:rPr>
           <w:rFonts w:ascii="Arial" w:hAnsi="Arial" w:cs="Arial"/>
-          <w:color w:val="auto"/>
-          <w:sz w:val="24"/>
-          <w:szCs w:val="24"/>
-        </w:rPr>
-      </w:pPr>
-      <w:r>
-        <w:rPr>
-          <w:rFonts w:ascii="Arial" w:hAnsi="Arial" w:cs="Arial"/>
-          <w:color w:val="auto"/>
-          <w:sz w:val="24"/>
-          <w:szCs w:val="24"/>
-        </w:rPr>
-        <w:t>Tópicos Discutidos</w:t>
-      </w:r>
-    </w:p>
-    <w:p/>
-    <w:p>
-      <w:pPr>
-        <w:rPr>
-          <w:rFonts w:ascii="Arial" w:hAnsi="Arial" w:cs="Arial"/>
-          <w:sz w:val="24"/>
-          <w:szCs w:val="24"/>
-        </w:rPr>
-      </w:pPr>
-      <w:r>
-        <w:rPr>
-          <w:rFonts w:ascii="Arial" w:hAnsi="Arial" w:cs="Arial"/>
-          <w:sz w:val="24"/>
-          <w:szCs w:val="24"/>
-        </w:rPr>
-        <w:t>1</w:t>
-      </w:r>
-      <w:r>
-        <w:rPr>
-          <w:rFonts w:ascii="Arial" w:hAnsi="Arial" w:cs="Arial"/>
-          <w:sz w:val="24"/>
-          <w:szCs w:val="24"/>
-        </w:rPr>
-        <w:t>.</w:t>
-      </w:r>
-      <w:r>
-        <w:rPr>
-          <w:rFonts w:ascii="Arial" w:hAnsi="Arial" w:cs="Arial"/>
-          <w:sz w:val="24"/>
-          <w:szCs w:val="24"/>
-        </w:rPr>
-        <w:t xml:space="preserve"> Novo modelo de Diagrama;</w:t>
-      </w:r>
-    </w:p>
-    <w:p>
-      <w:pPr>
-        <w:rPr>
-          <w:rFonts w:ascii="Arial" w:hAnsi="Arial" w:cs="Arial"/>
-          <w:sz w:val="24"/>
-          <w:szCs w:val="24"/>
-        </w:rPr>
-      </w:pPr>
-      <w:r>
-        <w:rPr>
-          <w:rFonts w:ascii="Arial" w:hAnsi="Arial" w:cs="Arial"/>
-          <w:sz w:val="24"/>
-          <w:szCs w:val="24"/>
-        </w:rPr>
-        <w:t>2.</w:t>
-      </w:r>
-      <w:r>
-        <w:rPr>
-          <w:rFonts w:ascii="Arial" w:hAnsi="Arial" w:cs="Arial"/>
-          <w:sz w:val="24"/>
-          <w:szCs w:val="24"/>
-        </w:rPr>
-        <w:t xml:space="preserve"> Busca de novos dados para calculadora;</w:t>
-      </w:r>
-    </w:p>
-    <w:p>
-      <w:pPr>
-        <w:rPr>
-          <w:rFonts w:ascii="Arial" w:hAnsi="Arial" w:cs="Arial"/>
-          <w:sz w:val="24"/>
-          <w:szCs w:val="24"/>
-        </w:rPr>
-      </w:pPr>
-    </w:p>
-    <w:p>
-      <w:pPr>
-        <w:jc w:val="center"/>
-      </w:pPr>
-      <w:r>
-        <w:rPr>
-          <w:rFonts w:ascii="Arial" w:eastAsiaTheme="majorEastAsia" w:hAnsi="Arial" w:cs="Arial"/>
           <w:b/>
           <w:bCs/>
-          <w:sz w:val="24"/>
-          <w:szCs w:val="24"/>
-        </w:rPr>
-        <w:t>Plano de Ação – para a próxima semana :</w:t>
-      </w:r>
-    </w:p>
-    <w:p>
-      <w:pPr>
-        <w:rPr>
-          <w:rFonts w:ascii="Arial" w:hAnsi="Arial" w:cs="Arial"/>
-          <w:sz w:val="24"/>
-          <w:szCs w:val="24"/>
-        </w:rPr>
-      </w:pPr>
-      <w:r>
-        <w:rPr>
-          <w:rFonts w:ascii="Arial" w:hAnsi="Arial" w:cs="Arial"/>
-          <w:sz w:val="24"/>
-          <w:szCs w:val="24"/>
-        </w:rPr>
-        <w:t>Definição de responsáveis por atividades</w:t>
-      </w:r>
-      <w:r>
-        <w:rPr>
-          <w:rFonts w:ascii="Arial" w:hAnsi="Arial" w:cs="Arial"/>
-          <w:sz w:val="24"/>
-          <w:szCs w:val="24"/>
-        </w:rPr>
-        <w:t>:</w:t>
-      </w:r>
-    </w:p>
-    <w:p>
-      <w:pPr>
-        <w:rPr>
-          <w:rFonts w:ascii="Arial" w:hAnsi="Arial" w:cs="Arial"/>
-          <w:sz w:val="24"/>
-          <w:szCs w:val="24"/>
-        </w:rPr>
-      </w:pPr>
-      <w:r>
-        <w:rPr>
-          <w:rFonts w:ascii="Arial" w:hAnsi="Arial" w:cs="Arial"/>
-          <w:sz w:val="24"/>
-          <w:szCs w:val="24"/>
-        </w:rPr>
-        <w:t>1. Instalação de MySQL em VM;</w:t>
-      </w:r>
-      <w:r>
-        <w:rPr>
-          <w:rFonts w:ascii="Arial" w:hAnsi="Arial" w:cs="Arial"/>
-          <w:sz w:val="24"/>
-          <w:szCs w:val="24"/>
-        </w:rPr>
-        <w:t xml:space="preserve"> (CADU)</w:t>
-      </w:r>
-    </w:p>
-    <w:p>
-      <w:pPr>
-        <w:rPr>
-          <w:rFonts w:ascii="Arial" w:hAnsi="Arial" w:cs="Arial"/>
-          <w:sz w:val="24"/>
-          <w:szCs w:val="24"/>
-        </w:rPr>
-      </w:pPr>
-      <w:r>
-        <w:rPr>
-          <w:rFonts w:ascii="Arial" w:hAnsi="Arial" w:cs="Arial"/>
-          <w:sz w:val="24"/>
-          <w:szCs w:val="24"/>
-        </w:rPr>
-        <w:t xml:space="preserve">2. Ajustes de tabelas no Banco de dados; </w:t>
-      </w:r>
-      <w:r>
-        <w:rPr>
-          <w:rFonts w:ascii="Arial" w:hAnsi="Arial" w:cs="Arial"/>
-          <w:sz w:val="24"/>
-          <w:szCs w:val="24"/>
-        </w:rPr>
-        <w:t>(FELIPE)</w:t>
-      </w:r>
-    </w:p>
-    <w:p>
-      <w:pPr>
-        <w:rPr>
-          <w:rFonts w:ascii="Arial" w:hAnsi="Arial" w:cs="Arial"/>
-          <w:sz w:val="24"/>
-          <w:szCs w:val="24"/>
-        </w:rPr>
-      </w:pPr>
-      <w:r>
-        <w:rPr>
-          <w:rFonts w:ascii="Arial" w:hAnsi="Arial" w:cs="Arial"/>
-          <w:sz w:val="24"/>
-          <w:szCs w:val="24"/>
-        </w:rPr>
-        <w:lastRenderedPageBreak/>
-        <w:t xml:space="preserve">3. Atualização de dados de mercado; </w:t>
-      </w:r>
-      <w:r>
-        <w:rPr>
-          <w:rFonts w:ascii="Arial" w:hAnsi="Arial" w:cs="Arial"/>
-          <w:sz w:val="24"/>
-          <w:szCs w:val="24"/>
-        </w:rPr>
-        <w:t>(FELIPE)</w:t>
-      </w:r>
-    </w:p>
-    <w:p>
-      <w:pPr>
-        <w:rPr>
-          <w:rFonts w:ascii="Arial" w:hAnsi="Arial" w:cs="Arial"/>
-          <w:sz w:val="24"/>
-          <w:szCs w:val="24"/>
-        </w:rPr>
-      </w:pPr>
-      <w:r>
-        <w:rPr>
-          <w:rFonts w:ascii="Arial" w:hAnsi="Arial" w:cs="Arial"/>
-          <w:sz w:val="24"/>
-          <w:szCs w:val="24"/>
-        </w:rPr>
-        <w:t>4. Atualização de calculadora com dados atuais;</w:t>
-      </w:r>
-      <w:r>
-        <w:rPr>
-          <w:rFonts w:ascii="Arial" w:hAnsi="Arial" w:cs="Arial"/>
-          <w:sz w:val="24"/>
-          <w:szCs w:val="24"/>
-        </w:rPr>
-        <w:t xml:space="preserve"> (ALI)</w:t>
-      </w:r>
-    </w:p>
-    <w:p>
-      <w:pPr>
-        <w:rPr>
-          <w:rFonts w:ascii="Arial" w:hAnsi="Arial" w:cs="Arial"/>
-          <w:sz w:val="24"/>
-          <w:szCs w:val="24"/>
-        </w:rPr>
-      </w:pPr>
-      <w:r>
-        <w:rPr>
-          <w:rFonts w:ascii="Arial" w:hAnsi="Arial" w:cs="Arial"/>
-          <w:sz w:val="24"/>
-          <w:szCs w:val="24"/>
-        </w:rPr>
-        <w:t xml:space="preserve"> 5. Inicialização de Site Web; </w:t>
-      </w:r>
-      <w:r>
-        <w:rPr>
-          <w:rFonts w:ascii="Arial" w:hAnsi="Arial" w:cs="Arial"/>
-          <w:sz w:val="24"/>
-          <w:szCs w:val="24"/>
-        </w:rPr>
-        <w:t>(JOÃO)</w:t>
-      </w:r>
-    </w:p>
-    <w:p>
-      <w:pPr>
-        <w:rPr>
-          <w:rFonts w:ascii="Arial" w:hAnsi="Arial" w:cs="Arial"/>
-          <w:sz w:val="24"/>
-          <w:szCs w:val="24"/>
-        </w:rPr>
-      </w:pPr>
-      <w:r>
-        <w:rPr>
-          <w:rFonts w:ascii="Arial" w:hAnsi="Arial" w:cs="Arial"/>
-          <w:sz w:val="24"/>
-          <w:szCs w:val="24"/>
-        </w:rPr>
-        <w:t>6. Treinamento do grupo de montagem de Arduino e Sensores Atuais;</w:t>
-      </w:r>
-      <w:r>
-        <w:rPr>
-          <w:rFonts w:ascii="Arial" w:hAnsi="Arial" w:cs="Arial"/>
-          <w:sz w:val="24"/>
-          <w:szCs w:val="24"/>
-        </w:rPr>
-        <w:t xml:space="preserve"> (TODOS)</w:t>
-      </w:r>
-    </w:p>
-    <w:p>
-      <w:pPr>
-        <w:rPr>
-          <w:rFonts w:ascii="Arial" w:hAnsi="Arial" w:cs="Arial"/>
-          <w:sz w:val="24"/>
-          <w:szCs w:val="24"/>
-        </w:rPr>
-      </w:pPr>
-      <w:r>
-        <w:rPr>
-          <w:rFonts w:ascii="Arial" w:hAnsi="Arial" w:cs="Arial"/>
-          <w:sz w:val="24"/>
-          <w:szCs w:val="24"/>
-        </w:rPr>
-        <w:t xml:space="preserve"> 7. Estilização de calculadora.</w:t>
-      </w:r>
-      <w:r>
-        <w:rPr>
-          <w:rFonts w:ascii="Arial" w:hAnsi="Arial" w:cs="Arial"/>
-          <w:sz w:val="24"/>
-          <w:szCs w:val="24"/>
-        </w:rPr>
-        <w:t xml:space="preserve"> (RODRIGO)</w:t>
-      </w:r>
-    </w:p>
-    <w:p>
-      <w:pPr>
-        <w:rPr>
-          <w:rFonts w:ascii="Arial" w:hAnsi="Arial" w:cs="Arial"/>
-          <w:sz w:val="24"/>
-          <w:szCs w:val="24"/>
-        </w:rPr>
-      </w:pPr>
-      <w:r>
-        <w:rPr>
-          <w:rFonts w:ascii="Arial" w:hAnsi="Arial" w:cs="Arial"/>
-          <w:sz w:val="24"/>
-          <w:szCs w:val="24"/>
-        </w:rPr>
-        <w:t xml:space="preserve">8. </w:t>
-      </w:r>
-      <w:r>
-        <w:rPr>
-          <w:rFonts w:ascii="Arial" w:hAnsi="Arial" w:cs="Arial"/>
-          <w:sz w:val="24"/>
-          <w:szCs w:val="24"/>
-        </w:rPr>
-        <w:t>Protótipo de Dashbord</w:t>
-      </w:r>
-      <w:r>
-        <w:rPr>
-          <w:rFonts w:ascii="Arial" w:hAnsi="Arial" w:cs="Arial"/>
-          <w:sz w:val="24"/>
-          <w:szCs w:val="24"/>
-        </w:rPr>
-        <w:t xml:space="preserve"> (HARISON)</w:t>
-      </w:r>
-    </w:p>
-    <w:p>
-      <w:pPr>
-        <w:rPr>
-          <w:rFonts w:ascii="Arial" w:hAnsi="Arial" w:cs="Arial"/>
-          <w:sz w:val="24"/>
-          <w:szCs w:val="24"/>
-        </w:rPr>
-      </w:pPr>
-    </w:p>
-    <w:p>
-      <w:pPr>
-        <w:pStyle w:val="Ttulo1"/>
-        <w:jc w:val="center"/>
-        <w:rPr>
-          <w:rFonts w:ascii="Arial" w:hAnsi="Arial" w:cs="Arial"/>
-          <w:color w:val="auto"/>
-          <w:sz w:val="24"/>
-          <w:szCs w:val="24"/>
-        </w:rPr>
-      </w:pPr>
-      <w:r>
-        <w:rPr>
-          <w:rFonts w:ascii="Arial" w:hAnsi="Arial" w:cs="Arial"/>
-          <w:color w:val="auto"/>
-          <w:sz w:val="24"/>
-          <w:szCs w:val="24"/>
-        </w:rPr>
-        <w:t>Próxima Reunião</w:t>
-      </w:r>
-    </w:p>
-    <w:p/>
-    <w:p>
-      <w:pPr>
-        <w:rPr>
-          <w:rFonts w:ascii="Arial" w:hAnsi="Arial" w:cs="Arial"/>
           <w:sz w:val="24"/>
           <w:szCs w:val="24"/>
         </w:rPr>
@@ -820,33 +257,8 @@
           <w:sz w:val="24"/>
           <w:szCs w:val="24"/>
         </w:rPr>
-        <w:t>Data</w:t>
+        <w:t xml:space="preserve">PRINCIPAIS </w:t>
       </w:r>
-      <w:r>
-        <w:rPr>
-          <w:rFonts w:ascii="Arial" w:hAnsi="Arial" w:cs="Arial"/>
-          <w:sz w:val="24"/>
-          <w:szCs w:val="24"/>
-        </w:rPr>
-        <w:t xml:space="preserve">: </w:t>
-      </w:r>
-      <w:r>
-        <w:rPr>
-          <w:rFonts w:ascii="Arial" w:hAnsi="Arial" w:cs="Arial"/>
-          <w:sz w:val="24"/>
-          <w:szCs w:val="24"/>
-        </w:rPr>
-        <w:t>27/09/2024</w:t>
-      </w:r>
-    </w:p>
-    <w:p>
-      <w:pPr>
-        <w:rPr>
-          <w:rFonts w:ascii="Arial" w:hAnsi="Arial" w:cs="Arial"/>
-          <w:sz w:val="24"/>
-          <w:szCs w:val="24"/>
-        </w:rPr>
-      </w:pPr>
       <w:r>
         <w:rPr>
           <w:rFonts w:ascii="Arial" w:hAnsi="Arial" w:cs="Arial"/>
@@ -855,24 +267,82 @@
           <w:sz w:val="24"/>
           <w:szCs w:val="24"/>
         </w:rPr>
-        <w:t>Hora</w:t>
+        <w:t xml:space="preserve">PROBLEMAS </w:t>
       </w:r>
       <w:r>
+        <w:rPr>
+          <w:rFonts w:ascii="Arial" w:hAnsi="Arial" w:cs="Arial"/>
+          <w:b/>
+          <w:bCs/>
+          <w:sz w:val="24"/>
+          <w:szCs w:val="24"/>
+        </w:rPr>
+        <w:t>DA SEMANA:</w:t>
+      </w:r>
+    </w:p>
+    <w:p>
+      <w:pPr>
+        <w:spacing w:line="360" w:lineRule="auto"/>
+        <w:rPr>
+          <w:rFonts w:ascii="Arial" w:hAnsi="Arial" w:cs="Arial"/>
+          <w:b/>
+          <w:bCs/>
+          <w:sz w:val="24"/>
+          <w:szCs w:val="24"/>
+        </w:rPr>
+      </w:pPr>
+      <w:r>
+        <w:rPr>
+          <w:rFonts w:ascii="Arial" w:hAnsi="Arial" w:cs="Arial"/>
+          <w:b/>
+          <w:bCs/>
+          <w:sz w:val="24"/>
+          <w:szCs w:val="24"/>
+        </w:rPr>
+        <w:t>OBJETIVOS PARA PROXIMA SEMANA:</w:t>
+      </w:r>
+    </w:p>
+    <w:p>
+      <w:pPr>
+        <w:spacing w:line="360" w:lineRule="auto"/>
+        <w:rPr>
+          <w:rFonts w:ascii="Arial" w:hAnsi="Arial" w:cs="Arial"/>
+          <w:b/>
+          <w:bCs/>
+          <w:sz w:val="24"/>
+          <w:szCs w:val="24"/>
+        </w:rPr>
+      </w:pPr>
+      <w:r>
+        <w:rPr>
+          <w:rFonts w:ascii="Arial" w:hAnsi="Arial" w:cs="Arial"/>
+          <w:b/>
+          <w:bCs/>
+          <w:sz w:val="24"/>
+          <w:szCs w:val="24"/>
+        </w:rPr>
+        <w:t>OBJETIVOS CONCLUIDOS:</w:t>
+      </w:r>
+    </w:p>
+    <w:p>
+      <w:pPr>
+        <w:rPr>
+          <w:rFonts w:ascii="Arial" w:hAnsi="Arial" w:cs="Arial"/>
+          <w:b/>
+          <w:bCs/>
+          <w:sz w:val="24"/>
+          <w:szCs w:val="24"/>
+        </w:rPr>
+      </w:pPr>
+    </w:p>
+    <w:p>
+      <w:pPr>
         <w:rPr>
           <w:rFonts w:ascii="Arial" w:hAnsi="Arial" w:cs="Arial"/>
           <w:sz w:val="24"/>
           <w:szCs w:val="24"/>
         </w:rPr>
-        <w:t xml:space="preserve">: </w:t>
-      </w:r>
-      <w:r>
-        <w:rPr>
-          <w:rFonts w:ascii="Arial" w:hAnsi="Arial" w:cs="Arial"/>
-          <w:sz w:val="24"/>
-          <w:szCs w:val="24"/>
-        </w:rPr>
-        <w:t>09:40</w:t>
-      </w:r>
+      </w:pPr>
     </w:p>
     <w:sectPr>
       <w:pgSz w:w="12240" w:h="15840"/>
@@ -1054,6 +524,809 @@
       </w:pPr>
       <w:rPr>
         <w:rFonts w:ascii="Symbol" w:hAnsi="Symbol" w:hint="default"/>
+      </w:rPr>
+    </w:lvl>
+  </w:abstractNum>
+  <w:abstractNum w:abstractNumId="9" w15:restartNumberingAfterBreak="0">
+    <w:nsid w:val="068D73B6"/>
+    <w:multiLevelType w:val="hybridMultilevel"/>
+    <w:tmpl w:val="B838C0C8"/>
+    <w:lvl w:ilvl="0" w:tplc="04160001">
+      <w:start w:val="1"/>
+      <w:numFmt w:val="bullet"/>
+      <w:lvlText w:val=""/>
+      <w:lvlJc w:val="left"/>
+      <w:pPr>
+        <w:ind w:left="720" w:hanging="360"/>
+      </w:pPr>
+      <w:rPr>
+        <w:rFonts w:ascii="Symbol" w:hAnsi="Symbol" w:hint="default"/>
+      </w:rPr>
+    </w:lvl>
+    <w:lvl w:ilvl="1" w:tplc="04160003" w:tentative="1">
+      <w:start w:val="1"/>
+      <w:numFmt w:val="bullet"/>
+      <w:lvlText w:val="o"/>
+      <w:lvlJc w:val="left"/>
+      <w:pPr>
+        <w:ind w:left="1440" w:hanging="360"/>
+      </w:pPr>
+      <w:rPr>
+        <w:rFonts w:ascii="Courier New" w:hAnsi="Courier New" w:cs="Courier New" w:hint="default"/>
+      </w:rPr>
+    </w:lvl>
+    <w:lvl w:ilvl="2" w:tplc="04160005" w:tentative="1">
+      <w:start w:val="1"/>
+      <w:numFmt w:val="bullet"/>
+      <w:lvlText w:val=""/>
+      <w:lvlJc w:val="left"/>
+      <w:pPr>
+        <w:ind w:left="2160" w:hanging="360"/>
+      </w:pPr>
+      <w:rPr>
+        <w:rFonts w:ascii="Wingdings" w:hAnsi="Wingdings" w:hint="default"/>
+      </w:rPr>
+    </w:lvl>
+    <w:lvl w:ilvl="3" w:tplc="04160001" w:tentative="1">
+      <w:start w:val="1"/>
+      <w:numFmt w:val="bullet"/>
+      <w:lvlText w:val=""/>
+      <w:lvlJc w:val="left"/>
+      <w:pPr>
+        <w:ind w:left="2880" w:hanging="360"/>
+      </w:pPr>
+      <w:rPr>
+        <w:rFonts w:ascii="Symbol" w:hAnsi="Symbol" w:hint="default"/>
+      </w:rPr>
+    </w:lvl>
+    <w:lvl w:ilvl="4" w:tplc="04160003" w:tentative="1">
+      <w:start w:val="1"/>
+      <w:numFmt w:val="bullet"/>
+      <w:lvlText w:val="o"/>
+      <w:lvlJc w:val="left"/>
+      <w:pPr>
+        <w:ind w:left="3600" w:hanging="360"/>
+      </w:pPr>
+      <w:rPr>
+        <w:rFonts w:ascii="Courier New" w:hAnsi="Courier New" w:cs="Courier New" w:hint="default"/>
+      </w:rPr>
+    </w:lvl>
+    <w:lvl w:ilvl="5" w:tplc="04160005" w:tentative="1">
+      <w:start w:val="1"/>
+      <w:numFmt w:val="bullet"/>
+      <w:lvlText w:val=""/>
+      <w:lvlJc w:val="left"/>
+      <w:pPr>
+        <w:ind w:left="4320" w:hanging="360"/>
+      </w:pPr>
+      <w:rPr>
+        <w:rFonts w:ascii="Wingdings" w:hAnsi="Wingdings" w:hint="default"/>
+      </w:rPr>
+    </w:lvl>
+    <w:lvl w:ilvl="6" w:tplc="04160001" w:tentative="1">
+      <w:start w:val="1"/>
+      <w:numFmt w:val="bullet"/>
+      <w:lvlText w:val=""/>
+      <w:lvlJc w:val="left"/>
+      <w:pPr>
+        <w:ind w:left="5040" w:hanging="360"/>
+      </w:pPr>
+      <w:rPr>
+        <w:rFonts w:ascii="Symbol" w:hAnsi="Symbol" w:hint="default"/>
+      </w:rPr>
+    </w:lvl>
+    <w:lvl w:ilvl="7" w:tplc="04160003" w:tentative="1">
+      <w:start w:val="1"/>
+      <w:numFmt w:val="bullet"/>
+      <w:lvlText w:val="o"/>
+      <w:lvlJc w:val="left"/>
+      <w:pPr>
+        <w:ind w:left="5760" w:hanging="360"/>
+      </w:pPr>
+      <w:rPr>
+        <w:rFonts w:ascii="Courier New" w:hAnsi="Courier New" w:cs="Courier New" w:hint="default"/>
+      </w:rPr>
+    </w:lvl>
+    <w:lvl w:ilvl="8" w:tplc="04160005" w:tentative="1">
+      <w:start w:val="1"/>
+      <w:numFmt w:val="bullet"/>
+      <w:lvlText w:val=""/>
+      <w:lvlJc w:val="left"/>
+      <w:pPr>
+        <w:ind w:left="6480" w:hanging="360"/>
+      </w:pPr>
+      <w:rPr>
+        <w:rFonts w:ascii="Wingdings" w:hAnsi="Wingdings" w:hint="default"/>
+      </w:rPr>
+    </w:lvl>
+  </w:abstractNum>
+  <w:abstractNum w:abstractNumId="10" w15:restartNumberingAfterBreak="0">
+    <w:nsid w:val="133C12FA"/>
+    <w:multiLevelType w:val="multilevel"/>
+    <w:tmpl w:val="75142274"/>
+    <w:lvl w:ilvl="0">
+      <w:start w:val="1"/>
+      <w:numFmt w:val="bullet"/>
+      <w:lvlText w:val=""/>
+      <w:lvlJc w:val="left"/>
+      <w:pPr>
+        <w:tabs>
+          <w:tab w:val="num" w:pos="720"/>
+        </w:tabs>
+        <w:ind w:left="720" w:hanging="360"/>
+      </w:pPr>
+      <w:rPr>
+        <w:rFonts w:ascii="Symbol" w:hAnsi="Symbol" w:hint="default"/>
+        <w:sz w:val="20"/>
+      </w:rPr>
+    </w:lvl>
+    <w:lvl w:ilvl="1" w:tentative="1">
+      <w:start w:val="1"/>
+      <w:numFmt w:val="bullet"/>
+      <w:lvlText w:val="o"/>
+      <w:lvlJc w:val="left"/>
+      <w:pPr>
+        <w:tabs>
+          <w:tab w:val="num" w:pos="1440"/>
+        </w:tabs>
+        <w:ind w:left="1440" w:hanging="360"/>
+      </w:pPr>
+      <w:rPr>
+        <w:rFonts w:ascii="Courier New" w:hAnsi="Courier New" w:hint="default"/>
+        <w:sz w:val="20"/>
+      </w:rPr>
+    </w:lvl>
+    <w:lvl w:ilvl="2" w:tentative="1">
+      <w:start w:val="1"/>
+      <w:numFmt w:val="bullet"/>
+      <w:lvlText w:val=""/>
+      <w:lvlJc w:val="left"/>
+      <w:pPr>
+        <w:tabs>
+          <w:tab w:val="num" w:pos="2160"/>
+        </w:tabs>
+        <w:ind w:left="2160" w:hanging="360"/>
+      </w:pPr>
+      <w:rPr>
+        <w:rFonts w:ascii="Wingdings" w:hAnsi="Wingdings" w:hint="default"/>
+        <w:sz w:val="20"/>
+      </w:rPr>
+    </w:lvl>
+    <w:lvl w:ilvl="3" w:tentative="1">
+      <w:start w:val="1"/>
+      <w:numFmt w:val="bullet"/>
+      <w:lvlText w:val=""/>
+      <w:lvlJc w:val="left"/>
+      <w:pPr>
+        <w:tabs>
+          <w:tab w:val="num" w:pos="2880"/>
+        </w:tabs>
+        <w:ind w:left="2880" w:hanging="360"/>
+      </w:pPr>
+      <w:rPr>
+        <w:rFonts w:ascii="Wingdings" w:hAnsi="Wingdings" w:hint="default"/>
+        <w:sz w:val="20"/>
+      </w:rPr>
+    </w:lvl>
+    <w:lvl w:ilvl="4" w:tentative="1">
+      <w:start w:val="1"/>
+      <w:numFmt w:val="bullet"/>
+      <w:lvlText w:val=""/>
+      <w:lvlJc w:val="left"/>
+      <w:pPr>
+        <w:tabs>
+          <w:tab w:val="num" w:pos="3600"/>
+        </w:tabs>
+        <w:ind w:left="3600" w:hanging="360"/>
+      </w:pPr>
+      <w:rPr>
+        <w:rFonts w:ascii="Wingdings" w:hAnsi="Wingdings" w:hint="default"/>
+        <w:sz w:val="20"/>
+      </w:rPr>
+    </w:lvl>
+    <w:lvl w:ilvl="5" w:tentative="1">
+      <w:start w:val="1"/>
+      <w:numFmt w:val="bullet"/>
+      <w:lvlText w:val=""/>
+      <w:lvlJc w:val="left"/>
+      <w:pPr>
+        <w:tabs>
+          <w:tab w:val="num" w:pos="4320"/>
+        </w:tabs>
+        <w:ind w:left="4320" w:hanging="360"/>
+      </w:pPr>
+      <w:rPr>
+        <w:rFonts w:ascii="Wingdings" w:hAnsi="Wingdings" w:hint="default"/>
+        <w:sz w:val="20"/>
+      </w:rPr>
+    </w:lvl>
+    <w:lvl w:ilvl="6" w:tentative="1">
+      <w:start w:val="1"/>
+      <w:numFmt w:val="bullet"/>
+      <w:lvlText w:val=""/>
+      <w:lvlJc w:val="left"/>
+      <w:pPr>
+        <w:tabs>
+          <w:tab w:val="num" w:pos="5040"/>
+        </w:tabs>
+        <w:ind w:left="5040" w:hanging="360"/>
+      </w:pPr>
+      <w:rPr>
+        <w:rFonts w:ascii="Wingdings" w:hAnsi="Wingdings" w:hint="default"/>
+        <w:sz w:val="20"/>
+      </w:rPr>
+    </w:lvl>
+    <w:lvl w:ilvl="7" w:tentative="1">
+      <w:start w:val="1"/>
+      <w:numFmt w:val="bullet"/>
+      <w:lvlText w:val=""/>
+      <w:lvlJc w:val="left"/>
+      <w:pPr>
+        <w:tabs>
+          <w:tab w:val="num" w:pos="5760"/>
+        </w:tabs>
+        <w:ind w:left="5760" w:hanging="360"/>
+      </w:pPr>
+      <w:rPr>
+        <w:rFonts w:ascii="Wingdings" w:hAnsi="Wingdings" w:hint="default"/>
+        <w:sz w:val="20"/>
+      </w:rPr>
+    </w:lvl>
+    <w:lvl w:ilvl="8" w:tentative="1">
+      <w:start w:val="1"/>
+      <w:numFmt w:val="bullet"/>
+      <w:lvlText w:val=""/>
+      <w:lvlJc w:val="left"/>
+      <w:pPr>
+        <w:tabs>
+          <w:tab w:val="num" w:pos="6480"/>
+        </w:tabs>
+        <w:ind w:left="6480" w:hanging="360"/>
+      </w:pPr>
+      <w:rPr>
+        <w:rFonts w:ascii="Wingdings" w:hAnsi="Wingdings" w:hint="default"/>
+        <w:sz w:val="20"/>
+      </w:rPr>
+    </w:lvl>
+  </w:abstractNum>
+  <w:abstractNum w:abstractNumId="11" w15:restartNumberingAfterBreak="0">
+    <w:nsid w:val="133D4810"/>
+    <w:multiLevelType w:val="hybridMultilevel"/>
+    <w:tmpl w:val="A82E6B20"/>
+    <w:lvl w:ilvl="0" w:tplc="04160001">
+      <w:start w:val="1"/>
+      <w:numFmt w:val="bullet"/>
+      <w:lvlText w:val=""/>
+      <w:lvlJc w:val="left"/>
+      <w:pPr>
+        <w:ind w:left="720" w:hanging="360"/>
+      </w:pPr>
+      <w:rPr>
+        <w:rFonts w:ascii="Symbol" w:hAnsi="Symbol" w:hint="default"/>
+      </w:rPr>
+    </w:lvl>
+    <w:lvl w:ilvl="1" w:tplc="04160003" w:tentative="1">
+      <w:start w:val="1"/>
+      <w:numFmt w:val="bullet"/>
+      <w:lvlText w:val="o"/>
+      <w:lvlJc w:val="left"/>
+      <w:pPr>
+        <w:ind w:left="1440" w:hanging="360"/>
+      </w:pPr>
+      <w:rPr>
+        <w:rFonts w:ascii="Courier New" w:hAnsi="Courier New" w:cs="Courier New" w:hint="default"/>
+      </w:rPr>
+    </w:lvl>
+    <w:lvl w:ilvl="2" w:tplc="04160005" w:tentative="1">
+      <w:start w:val="1"/>
+      <w:numFmt w:val="bullet"/>
+      <w:lvlText w:val=""/>
+      <w:lvlJc w:val="left"/>
+      <w:pPr>
+        <w:ind w:left="2160" w:hanging="360"/>
+      </w:pPr>
+      <w:rPr>
+        <w:rFonts w:ascii="Wingdings" w:hAnsi="Wingdings" w:hint="default"/>
+      </w:rPr>
+    </w:lvl>
+    <w:lvl w:ilvl="3" w:tplc="04160001" w:tentative="1">
+      <w:start w:val="1"/>
+      <w:numFmt w:val="bullet"/>
+      <w:lvlText w:val=""/>
+      <w:lvlJc w:val="left"/>
+      <w:pPr>
+        <w:ind w:left="2880" w:hanging="360"/>
+      </w:pPr>
+      <w:rPr>
+        <w:rFonts w:ascii="Symbol" w:hAnsi="Symbol" w:hint="default"/>
+      </w:rPr>
+    </w:lvl>
+    <w:lvl w:ilvl="4" w:tplc="04160003" w:tentative="1">
+      <w:start w:val="1"/>
+      <w:numFmt w:val="bullet"/>
+      <w:lvlText w:val="o"/>
+      <w:lvlJc w:val="left"/>
+      <w:pPr>
+        <w:ind w:left="3600" w:hanging="360"/>
+      </w:pPr>
+      <w:rPr>
+        <w:rFonts w:ascii="Courier New" w:hAnsi="Courier New" w:cs="Courier New" w:hint="default"/>
+      </w:rPr>
+    </w:lvl>
+    <w:lvl w:ilvl="5" w:tplc="04160005" w:tentative="1">
+      <w:start w:val="1"/>
+      <w:numFmt w:val="bullet"/>
+      <w:lvlText w:val=""/>
+      <w:lvlJc w:val="left"/>
+      <w:pPr>
+        <w:ind w:left="4320" w:hanging="360"/>
+      </w:pPr>
+      <w:rPr>
+        <w:rFonts w:ascii="Wingdings" w:hAnsi="Wingdings" w:hint="default"/>
+      </w:rPr>
+    </w:lvl>
+    <w:lvl w:ilvl="6" w:tplc="04160001" w:tentative="1">
+      <w:start w:val="1"/>
+      <w:numFmt w:val="bullet"/>
+      <w:lvlText w:val=""/>
+      <w:lvlJc w:val="left"/>
+      <w:pPr>
+        <w:ind w:left="5040" w:hanging="360"/>
+      </w:pPr>
+      <w:rPr>
+        <w:rFonts w:ascii="Symbol" w:hAnsi="Symbol" w:hint="default"/>
+      </w:rPr>
+    </w:lvl>
+    <w:lvl w:ilvl="7" w:tplc="04160003" w:tentative="1">
+      <w:start w:val="1"/>
+      <w:numFmt w:val="bullet"/>
+      <w:lvlText w:val="o"/>
+      <w:lvlJc w:val="left"/>
+      <w:pPr>
+        <w:ind w:left="5760" w:hanging="360"/>
+      </w:pPr>
+      <w:rPr>
+        <w:rFonts w:ascii="Courier New" w:hAnsi="Courier New" w:cs="Courier New" w:hint="default"/>
+      </w:rPr>
+    </w:lvl>
+    <w:lvl w:ilvl="8" w:tplc="04160005" w:tentative="1">
+      <w:start w:val="1"/>
+      <w:numFmt w:val="bullet"/>
+      <w:lvlText w:val=""/>
+      <w:lvlJc w:val="left"/>
+      <w:pPr>
+        <w:ind w:left="6480" w:hanging="360"/>
+      </w:pPr>
+      <w:rPr>
+        <w:rFonts w:ascii="Wingdings" w:hAnsi="Wingdings" w:hint="default"/>
+      </w:rPr>
+    </w:lvl>
+  </w:abstractNum>
+  <w:abstractNum w:abstractNumId="12" w15:restartNumberingAfterBreak="0">
+    <w:nsid w:val="2E424918"/>
+    <w:multiLevelType w:val="hybridMultilevel"/>
+    <w:tmpl w:val="A53EBF3E"/>
+    <w:lvl w:ilvl="0" w:tplc="04160001">
+      <w:start w:val="1"/>
+      <w:numFmt w:val="bullet"/>
+      <w:lvlText w:val=""/>
+      <w:lvlJc w:val="left"/>
+      <w:pPr>
+        <w:ind w:left="720" w:hanging="360"/>
+      </w:pPr>
+      <w:rPr>
+        <w:rFonts w:ascii="Symbol" w:hAnsi="Symbol" w:hint="default"/>
+      </w:rPr>
+    </w:lvl>
+    <w:lvl w:ilvl="1" w:tplc="04160003" w:tentative="1">
+      <w:start w:val="1"/>
+      <w:numFmt w:val="bullet"/>
+      <w:lvlText w:val="o"/>
+      <w:lvlJc w:val="left"/>
+      <w:pPr>
+        <w:ind w:left="1440" w:hanging="360"/>
+      </w:pPr>
+      <w:rPr>
+        <w:rFonts w:ascii="Courier New" w:hAnsi="Courier New" w:cs="Courier New" w:hint="default"/>
+      </w:rPr>
+    </w:lvl>
+    <w:lvl w:ilvl="2" w:tplc="04160005" w:tentative="1">
+      <w:start w:val="1"/>
+      <w:numFmt w:val="bullet"/>
+      <w:lvlText w:val=""/>
+      <w:lvlJc w:val="left"/>
+      <w:pPr>
+        <w:ind w:left="2160" w:hanging="360"/>
+      </w:pPr>
+      <w:rPr>
+        <w:rFonts w:ascii="Wingdings" w:hAnsi="Wingdings" w:hint="default"/>
+      </w:rPr>
+    </w:lvl>
+    <w:lvl w:ilvl="3" w:tplc="04160001" w:tentative="1">
+      <w:start w:val="1"/>
+      <w:numFmt w:val="bullet"/>
+      <w:lvlText w:val=""/>
+      <w:lvlJc w:val="left"/>
+      <w:pPr>
+        <w:ind w:left="2880" w:hanging="360"/>
+      </w:pPr>
+      <w:rPr>
+        <w:rFonts w:ascii="Symbol" w:hAnsi="Symbol" w:hint="default"/>
+      </w:rPr>
+    </w:lvl>
+    <w:lvl w:ilvl="4" w:tplc="04160003" w:tentative="1">
+      <w:start w:val="1"/>
+      <w:numFmt w:val="bullet"/>
+      <w:lvlText w:val="o"/>
+      <w:lvlJc w:val="left"/>
+      <w:pPr>
+        <w:ind w:left="3600" w:hanging="360"/>
+      </w:pPr>
+      <w:rPr>
+        <w:rFonts w:ascii="Courier New" w:hAnsi="Courier New" w:cs="Courier New" w:hint="default"/>
+      </w:rPr>
+    </w:lvl>
+    <w:lvl w:ilvl="5" w:tplc="04160005" w:tentative="1">
+      <w:start w:val="1"/>
+      <w:numFmt w:val="bullet"/>
+      <w:lvlText w:val=""/>
+      <w:lvlJc w:val="left"/>
+      <w:pPr>
+        <w:ind w:left="4320" w:hanging="360"/>
+      </w:pPr>
+      <w:rPr>
+        <w:rFonts w:ascii="Wingdings" w:hAnsi="Wingdings" w:hint="default"/>
+      </w:rPr>
+    </w:lvl>
+    <w:lvl w:ilvl="6" w:tplc="04160001" w:tentative="1">
+      <w:start w:val="1"/>
+      <w:numFmt w:val="bullet"/>
+      <w:lvlText w:val=""/>
+      <w:lvlJc w:val="left"/>
+      <w:pPr>
+        <w:ind w:left="5040" w:hanging="360"/>
+      </w:pPr>
+      <w:rPr>
+        <w:rFonts w:ascii="Symbol" w:hAnsi="Symbol" w:hint="default"/>
+      </w:rPr>
+    </w:lvl>
+    <w:lvl w:ilvl="7" w:tplc="04160003" w:tentative="1">
+      <w:start w:val="1"/>
+      <w:numFmt w:val="bullet"/>
+      <w:lvlText w:val="o"/>
+      <w:lvlJc w:val="left"/>
+      <w:pPr>
+        <w:ind w:left="5760" w:hanging="360"/>
+      </w:pPr>
+      <w:rPr>
+        <w:rFonts w:ascii="Courier New" w:hAnsi="Courier New" w:cs="Courier New" w:hint="default"/>
+      </w:rPr>
+    </w:lvl>
+    <w:lvl w:ilvl="8" w:tplc="04160005" w:tentative="1">
+      <w:start w:val="1"/>
+      <w:numFmt w:val="bullet"/>
+      <w:lvlText w:val=""/>
+      <w:lvlJc w:val="left"/>
+      <w:pPr>
+        <w:ind w:left="6480" w:hanging="360"/>
+      </w:pPr>
+      <w:rPr>
+        <w:rFonts w:ascii="Wingdings" w:hAnsi="Wingdings" w:hint="default"/>
+      </w:rPr>
+    </w:lvl>
+  </w:abstractNum>
+  <w:abstractNum w:abstractNumId="13" w15:restartNumberingAfterBreak="0">
+    <w:nsid w:val="339E74FA"/>
+    <w:multiLevelType w:val="hybridMultilevel"/>
+    <w:tmpl w:val="E3D61702"/>
+    <w:lvl w:ilvl="0" w:tplc="04160001">
+      <w:start w:val="1"/>
+      <w:numFmt w:val="bullet"/>
+      <w:lvlText w:val=""/>
+      <w:lvlJc w:val="left"/>
+      <w:pPr>
+        <w:ind w:left="720" w:hanging="360"/>
+      </w:pPr>
+      <w:rPr>
+        <w:rFonts w:ascii="Symbol" w:hAnsi="Symbol" w:hint="default"/>
+      </w:rPr>
+    </w:lvl>
+    <w:lvl w:ilvl="1" w:tplc="04160003" w:tentative="1">
+      <w:start w:val="1"/>
+      <w:numFmt w:val="bullet"/>
+      <w:lvlText w:val="o"/>
+      <w:lvlJc w:val="left"/>
+      <w:pPr>
+        <w:ind w:left="1440" w:hanging="360"/>
+      </w:pPr>
+      <w:rPr>
+        <w:rFonts w:ascii="Courier New" w:hAnsi="Courier New" w:cs="Courier New" w:hint="default"/>
+      </w:rPr>
+    </w:lvl>
+    <w:lvl w:ilvl="2" w:tplc="04160005" w:tentative="1">
+      <w:start w:val="1"/>
+      <w:numFmt w:val="bullet"/>
+      <w:lvlText w:val=""/>
+      <w:lvlJc w:val="left"/>
+      <w:pPr>
+        <w:ind w:left="2160" w:hanging="360"/>
+      </w:pPr>
+      <w:rPr>
+        <w:rFonts w:ascii="Wingdings" w:hAnsi="Wingdings" w:hint="default"/>
+      </w:rPr>
+    </w:lvl>
+    <w:lvl w:ilvl="3" w:tplc="04160001" w:tentative="1">
+      <w:start w:val="1"/>
+      <w:numFmt w:val="bullet"/>
+      <w:lvlText w:val=""/>
+      <w:lvlJc w:val="left"/>
+      <w:pPr>
+        <w:ind w:left="2880" w:hanging="360"/>
+      </w:pPr>
+      <w:rPr>
+        <w:rFonts w:ascii="Symbol" w:hAnsi="Symbol" w:hint="default"/>
+      </w:rPr>
+    </w:lvl>
+    <w:lvl w:ilvl="4" w:tplc="04160003" w:tentative="1">
+      <w:start w:val="1"/>
+      <w:numFmt w:val="bullet"/>
+      <w:lvlText w:val="o"/>
+      <w:lvlJc w:val="left"/>
+      <w:pPr>
+        <w:ind w:left="3600" w:hanging="360"/>
+      </w:pPr>
+      <w:rPr>
+        <w:rFonts w:ascii="Courier New" w:hAnsi="Courier New" w:cs="Courier New" w:hint="default"/>
+      </w:rPr>
+    </w:lvl>
+    <w:lvl w:ilvl="5" w:tplc="04160005" w:tentative="1">
+      <w:start w:val="1"/>
+      <w:numFmt w:val="bullet"/>
+      <w:lvlText w:val=""/>
+      <w:lvlJc w:val="left"/>
+      <w:pPr>
+        <w:ind w:left="4320" w:hanging="360"/>
+      </w:pPr>
+      <w:rPr>
+        <w:rFonts w:ascii="Wingdings" w:hAnsi="Wingdings" w:hint="default"/>
+      </w:rPr>
+    </w:lvl>
+    <w:lvl w:ilvl="6" w:tplc="04160001" w:tentative="1">
+      <w:start w:val="1"/>
+      <w:numFmt w:val="bullet"/>
+      <w:lvlText w:val=""/>
+      <w:lvlJc w:val="left"/>
+      <w:pPr>
+        <w:ind w:left="5040" w:hanging="360"/>
+      </w:pPr>
+      <w:rPr>
+        <w:rFonts w:ascii="Symbol" w:hAnsi="Symbol" w:hint="default"/>
+      </w:rPr>
+    </w:lvl>
+    <w:lvl w:ilvl="7" w:tplc="04160003" w:tentative="1">
+      <w:start w:val="1"/>
+      <w:numFmt w:val="bullet"/>
+      <w:lvlText w:val="o"/>
+      <w:lvlJc w:val="left"/>
+      <w:pPr>
+        <w:ind w:left="5760" w:hanging="360"/>
+      </w:pPr>
+      <w:rPr>
+        <w:rFonts w:ascii="Courier New" w:hAnsi="Courier New" w:cs="Courier New" w:hint="default"/>
+      </w:rPr>
+    </w:lvl>
+    <w:lvl w:ilvl="8" w:tplc="04160005" w:tentative="1">
+      <w:start w:val="1"/>
+      <w:numFmt w:val="bullet"/>
+      <w:lvlText w:val=""/>
+      <w:lvlJc w:val="left"/>
+      <w:pPr>
+        <w:ind w:left="6480" w:hanging="360"/>
+      </w:pPr>
+      <w:rPr>
+        <w:rFonts w:ascii="Wingdings" w:hAnsi="Wingdings" w:hint="default"/>
+      </w:rPr>
+    </w:lvl>
+  </w:abstractNum>
+  <w:abstractNum w:abstractNumId="14" w15:restartNumberingAfterBreak="0">
+    <w:nsid w:val="4686368D"/>
+    <w:multiLevelType w:val="hybridMultilevel"/>
+    <w:tmpl w:val="97B69CF4"/>
+    <w:lvl w:ilvl="0" w:tplc="30023AA8">
+      <w:start w:val="1"/>
+      <w:numFmt w:val="decimal"/>
+      <w:lvlText w:val="%1."/>
+      <w:lvlJc w:val="left"/>
+      <w:pPr>
+        <w:ind w:left="1080" w:hanging="360"/>
+      </w:pPr>
+      <w:rPr>
+        <w:rFonts w:hint="default"/>
+      </w:rPr>
+    </w:lvl>
+    <w:lvl w:ilvl="1" w:tplc="04160019" w:tentative="1">
+      <w:start w:val="1"/>
+      <w:numFmt w:val="lowerLetter"/>
+      <w:lvlText w:val="%2."/>
+      <w:lvlJc w:val="left"/>
+      <w:pPr>
+        <w:ind w:left="1800" w:hanging="360"/>
+      </w:pPr>
+    </w:lvl>
+    <w:lvl w:ilvl="2" w:tplc="0416001B" w:tentative="1">
+      <w:start w:val="1"/>
+      <w:numFmt w:val="lowerRoman"/>
+      <w:lvlText w:val="%3."/>
+      <w:lvlJc w:val="right"/>
+      <w:pPr>
+        <w:ind w:left="2520" w:hanging="180"/>
+      </w:pPr>
+    </w:lvl>
+    <w:lvl w:ilvl="3" w:tplc="0416000F" w:tentative="1">
+      <w:start w:val="1"/>
+      <w:numFmt w:val="decimal"/>
+      <w:lvlText w:val="%4."/>
+      <w:lvlJc w:val="left"/>
+      <w:pPr>
+        <w:ind w:left="3240" w:hanging="360"/>
+      </w:pPr>
+    </w:lvl>
+    <w:lvl w:ilvl="4" w:tplc="04160019" w:tentative="1">
+      <w:start w:val="1"/>
+      <w:numFmt w:val="lowerLetter"/>
+      <w:lvlText w:val="%5."/>
+      <w:lvlJc w:val="left"/>
+      <w:pPr>
+        <w:ind w:left="3960" w:hanging="360"/>
+      </w:pPr>
+    </w:lvl>
+    <w:lvl w:ilvl="5" w:tplc="0416001B" w:tentative="1">
+      <w:start w:val="1"/>
+      <w:numFmt w:val="lowerRoman"/>
+      <w:lvlText w:val="%6."/>
+      <w:lvlJc w:val="right"/>
+      <w:pPr>
+        <w:ind w:left="4680" w:hanging="180"/>
+      </w:pPr>
+    </w:lvl>
+    <w:lvl w:ilvl="6" w:tplc="0416000F" w:tentative="1">
+      <w:start w:val="1"/>
+      <w:numFmt w:val="decimal"/>
+      <w:lvlText w:val="%7."/>
+      <w:lvlJc w:val="left"/>
+      <w:pPr>
+        <w:ind w:left="5400" w:hanging="360"/>
+      </w:pPr>
+    </w:lvl>
+    <w:lvl w:ilvl="7" w:tplc="04160019" w:tentative="1">
+      <w:start w:val="1"/>
+      <w:numFmt w:val="lowerLetter"/>
+      <w:lvlText w:val="%8."/>
+      <w:lvlJc w:val="left"/>
+      <w:pPr>
+        <w:ind w:left="6120" w:hanging="360"/>
+      </w:pPr>
+    </w:lvl>
+    <w:lvl w:ilvl="8" w:tplc="0416001B" w:tentative="1">
+      <w:start w:val="1"/>
+      <w:numFmt w:val="lowerRoman"/>
+      <w:lvlText w:val="%9."/>
+      <w:lvlJc w:val="right"/>
+      <w:pPr>
+        <w:ind w:left="6840" w:hanging="180"/>
+      </w:pPr>
+    </w:lvl>
+  </w:abstractNum>
+  <w:abstractNum w:abstractNumId="15" w15:restartNumberingAfterBreak="0">
+    <w:nsid w:val="471A6F9F"/>
+    <w:multiLevelType w:val="hybridMultilevel"/>
+    <w:tmpl w:val="2C867194"/>
+    <w:lvl w:ilvl="0" w:tplc="04160001">
+      <w:start w:val="1"/>
+      <w:numFmt w:val="bullet"/>
+      <w:lvlText w:val=""/>
+      <w:lvlJc w:val="left"/>
+      <w:pPr>
+        <w:ind w:left="720" w:hanging="360"/>
+      </w:pPr>
+      <w:rPr>
+        <w:rFonts w:ascii="Symbol" w:hAnsi="Symbol" w:hint="default"/>
+      </w:rPr>
+    </w:lvl>
+    <w:lvl w:ilvl="1" w:tplc="04160003" w:tentative="1">
+      <w:start w:val="1"/>
+      <w:numFmt w:val="bullet"/>
+      <w:lvlText w:val="o"/>
+      <w:lvlJc w:val="left"/>
+      <w:pPr>
+        <w:ind w:left="1440" w:hanging="360"/>
+      </w:pPr>
+      <w:rPr>
+        <w:rFonts w:ascii="Courier New" w:hAnsi="Courier New" w:cs="Courier New" w:hint="default"/>
+      </w:rPr>
+    </w:lvl>
+    <w:lvl w:ilvl="2" w:tplc="04160005" w:tentative="1">
+      <w:start w:val="1"/>
+      <w:numFmt w:val="bullet"/>
+      <w:lvlText w:val=""/>
+      <w:lvlJc w:val="left"/>
+      <w:pPr>
+        <w:ind w:left="2160" w:hanging="360"/>
+      </w:pPr>
+      <w:rPr>
+        <w:rFonts w:ascii="Wingdings" w:hAnsi="Wingdings" w:hint="default"/>
+      </w:rPr>
+    </w:lvl>
+    <w:lvl w:ilvl="3" w:tplc="04160001" w:tentative="1">
+      <w:start w:val="1"/>
+      <w:numFmt w:val="bullet"/>
+      <w:lvlText w:val=""/>
+      <w:lvlJc w:val="left"/>
+      <w:pPr>
+        <w:ind w:left="2880" w:hanging="360"/>
+      </w:pPr>
+      <w:rPr>
+        <w:rFonts w:ascii="Symbol" w:hAnsi="Symbol" w:hint="default"/>
+      </w:rPr>
+    </w:lvl>
+    <w:lvl w:ilvl="4" w:tplc="04160003" w:tentative="1">
+      <w:start w:val="1"/>
+      <w:numFmt w:val="bullet"/>
+      <w:lvlText w:val="o"/>
+      <w:lvlJc w:val="left"/>
+      <w:pPr>
+        <w:ind w:left="3600" w:hanging="360"/>
+      </w:pPr>
+      <w:rPr>
+        <w:rFonts w:ascii="Courier New" w:hAnsi="Courier New" w:cs="Courier New" w:hint="default"/>
+      </w:rPr>
+    </w:lvl>
+    <w:lvl w:ilvl="5" w:tplc="04160005" w:tentative="1">
+      <w:start w:val="1"/>
+      <w:numFmt w:val="bullet"/>
+      <w:lvlText w:val=""/>
+      <w:lvlJc w:val="left"/>
+      <w:pPr>
+        <w:ind w:left="4320" w:hanging="360"/>
+      </w:pPr>
+      <w:rPr>
+        <w:rFonts w:ascii="Wingdings" w:hAnsi="Wingdings" w:hint="default"/>
+      </w:rPr>
+    </w:lvl>
+    <w:lvl w:ilvl="6" w:tplc="04160001" w:tentative="1">
+      <w:start w:val="1"/>
+      <w:numFmt w:val="bullet"/>
+      <w:lvlText w:val=""/>
+      <w:lvlJc w:val="left"/>
+      <w:pPr>
+        <w:ind w:left="5040" w:hanging="360"/>
+      </w:pPr>
+      <w:rPr>
+        <w:rFonts w:ascii="Symbol" w:hAnsi="Symbol" w:hint="default"/>
+      </w:rPr>
+    </w:lvl>
+    <w:lvl w:ilvl="7" w:tplc="04160003" w:tentative="1">
+      <w:start w:val="1"/>
+      <w:numFmt w:val="bullet"/>
+      <w:lvlText w:val="o"/>
+      <w:lvlJc w:val="left"/>
+      <w:pPr>
+        <w:ind w:left="5760" w:hanging="360"/>
+      </w:pPr>
+      <w:rPr>
+        <w:rFonts w:ascii="Courier New" w:hAnsi="Courier New" w:cs="Courier New" w:hint="default"/>
+      </w:rPr>
+    </w:lvl>
+    <w:lvl w:ilvl="8" w:tplc="04160005" w:tentative="1">
+      <w:start w:val="1"/>
+      <w:numFmt w:val="bullet"/>
+      <w:lvlText w:val=""/>
+      <w:lvlJc w:val="left"/>
+      <w:pPr>
+        <w:ind w:left="6480" w:hanging="360"/>
+      </w:pPr>
+      <w:rPr>
+        <w:rFonts w:ascii="Wingdings" w:hAnsi="Wingdings" w:hint="default"/>
       </w:rPr>
     </w:lvl>
   </w:abstractNum>
@@ -1083,6 +1356,27 @@
   </w:num>
   <w:num w:numId="9" w16cid:durableId="740443151">
     <w:abstractNumId w:val="0"/>
+  </w:num>
+  <w:num w:numId="10" w16cid:durableId="458693645">
+    <w:abstractNumId w:val="10"/>
+  </w:num>
+  <w:num w:numId="11" w16cid:durableId="814758712">
+    <w:abstractNumId w:val="11"/>
+  </w:num>
+  <w:num w:numId="12" w16cid:durableId="563569851">
+    <w:abstractNumId w:val="13"/>
+  </w:num>
+  <w:num w:numId="13" w16cid:durableId="515466231">
+    <w:abstractNumId w:val="15"/>
+  </w:num>
+  <w:num w:numId="14" w16cid:durableId="704720161">
+    <w:abstractNumId w:val="9"/>
+  </w:num>
+  <w:num w:numId="15" w16cid:durableId="1270426847">
+    <w:abstractNumId w:val="12"/>
+  </w:num>
+  <w:num w:numId="16" w16cid:durableId="1958675873">
+    <w:abstractNumId w:val="14"/>
   </w:num>
 </w:numbering>
 </file>

</xml_diff>